<commit_message>
minor report changes, added check for FS type
</commit_message>
<xml_diff>
--- a/Reports/StandardSalesOrderConf.docx
+++ b/Reports/StandardSalesOrderConf.docx
@@ -66,7 +66,6 @@
               </w:sdtPr>
               <w:sdtEndPr/>
               <w:sdtContent>
-                <w:proofErr w:type="spellStart"/>
                 <w:r>
                   <w:rPr>
                     <w:rFonts w:asciiTheme="majorHAnsi" w:hAnsiTheme="majorHAnsi"/>
@@ -76,7 +75,6 @@
                   </w:rPr>
                   <w:t>DocumentTitle</w:t>
                 </w:r>
-                <w:proofErr w:type="spellEnd"/>
               </w:sdtContent>
             </w:sdt>
             <w:r>
@@ -260,7 +258,6 @@
                     <w:szCs w:val="20"/>
                   </w:rPr>
                 </w:pPr>
-                <w:proofErr w:type="spellStart"/>
                 <w:r>
                   <w:rPr>
                     <w:rFonts w:asciiTheme="majorHAnsi" w:hAnsiTheme="majorHAnsi"/>
@@ -270,7 +267,6 @@
                   </w:rPr>
                   <w:t>ShipToAddress_Lbl</w:t>
                 </w:r>
-                <w:proofErr w:type="spellEnd"/>
               </w:p>
             </w:tc>
           </w:sdtContent>
@@ -844,8 +840,6 @@
             </w:sdt>
           </w:p>
         </w:tc>
-        <w:bookmarkStart w:name="_GoBack" w:id="0"/>
-        <w:bookmarkEnd w:id="0"/>
       </w:tr>
     </w:tbl>
     <w:p>
@@ -1055,7 +1049,6 @@
                     <w:szCs w:val="18"/>
                   </w:rPr>
                 </w:pPr>
-                <w:proofErr w:type="spellStart"/>
                 <w:r>
                   <w:rPr>
                     <w:rFonts w:asciiTheme="majorHAnsi" w:hAnsiTheme="majorHAnsi"/>
@@ -1065,7 +1058,6 @@
                   </w:rPr>
                   <w:t>DocumentDate_Lbl</w:t>
                 </w:r>
-                <w:proofErr w:type="spellEnd"/>
               </w:p>
             </w:tc>
           </w:sdtContent>
@@ -1105,7 +1097,6 @@
                     <w:szCs w:val="18"/>
                   </w:rPr>
                 </w:pPr>
-                <w:proofErr w:type="spellStart"/>
                 <w:r>
                   <w:rPr>
                     <w:rFonts w:asciiTheme="majorHAnsi" w:hAnsiTheme="majorHAnsi"/>
@@ -1115,7 +1106,6 @@
                   </w:rPr>
                   <w:t>PONumber_Lbl</w:t>
                 </w:r>
-                <w:proofErr w:type="spellEnd"/>
               </w:p>
             </w:tc>
           </w:sdtContent>
@@ -1155,7 +1145,6 @@
                     <w:szCs w:val="18"/>
                   </w:rPr>
                 </w:pPr>
-                <w:proofErr w:type="spellStart"/>
                 <w:r>
                   <w:rPr>
                     <w:rFonts w:asciiTheme="majorHAnsi" w:hAnsiTheme="majorHAnsi"/>
@@ -1165,7 +1154,6 @@
                   </w:rPr>
                   <w:t>PaymentTermsDescription_Lbl</w:t>
                 </w:r>
-                <w:proofErr w:type="spellEnd"/>
               </w:p>
             </w:tc>
           </w:sdtContent>
@@ -1193,11 +1181,9 @@
                 <w:pPr>
                   <w:pStyle w:val="NoSpacing"/>
                 </w:pPr>
-                <w:proofErr w:type="spellStart"/>
                 <w:r>
                   <w:t>DocumentDate</w:t>
                 </w:r>
-                <w:proofErr w:type="spellEnd"/>
               </w:p>
             </w:tc>
           </w:sdtContent>
@@ -1223,11 +1209,9 @@
                 <w:pPr>
                   <w:pStyle w:val="NoSpacing"/>
                 </w:pPr>
-                <w:proofErr w:type="spellStart"/>
                 <w:r>
                   <w:t>ExtDocNo_SalesHeader</w:t>
                 </w:r>
-                <w:proofErr w:type="spellEnd"/>
               </w:p>
             </w:tc>
           </w:sdtContent>
@@ -1253,25 +1237,15 @@
                 <w:pPr>
                   <w:pStyle w:val="NoSpacing"/>
                 </w:pPr>
-                <w:proofErr w:type="spellStart"/>
                 <w:r>
                   <w:t>PaymentTermsDescription</w:t>
                 </w:r>
-                <w:proofErr w:type="spellEnd"/>
               </w:p>
             </w:tc>
           </w:sdtContent>
         </w:sdt>
       </w:tr>
     </w:tbl>
-    <w:p>
-      <w:pPr>
-        <w:pStyle w:val="GroupSeparation"/>
-        <w:rPr>
-          <w:lang w:val="en-US"/>
-        </w:rPr>
-      </w:pPr>
-    </w:p>
     <w:sdt>
       <w:sdtPr>
         <w:rPr>
@@ -1321,14 +1295,12 @@
                       <w:lang w:val="ru-RU"/>
                     </w:rPr>
                   </w:pPr>
-                  <w:proofErr w:type="spellStart"/>
                   <w:r>
                     <w:rPr>
                       <w:lang w:val="en-US"/>
                     </w:rPr>
                     <w:t>WorkDescriptionLine</w:t>
                   </w:r>
-                  <w:proofErr w:type="spellEnd"/>
                 </w:p>
               </w:sdtContent>
             </w:sdt>
@@ -1336,15 +1308,6 @@
         </w:sdt>
       </w:sdtContent>
     </w:sdt>
-    <w:p>
-      <w:pPr>
-        <w:spacing w:line="240" w:lineRule="auto"/>
-        <w:rPr>
-          <w:sz w:val="12"/>
-          <w:szCs w:val="12"/>
-        </w:rPr>
-      </w:pPr>
-    </w:p>
     <w:tbl>
       <w:tblPr>
         <w:tblW w:w="10530" w:type="dxa"/>
@@ -1541,6 +1504,7 @@
                       <w:p>
                         <w:pPr>
                           <w:pStyle w:val="LeftAlign"/>
+                          <w:spacing w:after="0"/>
                         </w:pPr>
                         <w:r>
                           <w:rPr>
@@ -1672,7 +1636,6 @@
                         <w:pPr>
                           <w:pStyle w:val="Style2"/>
                         </w:pPr>
-                        <w:proofErr w:type="spellStart"/>
                         <w:r>
                           <w:rPr>
                             <w:sz w:val="20"/>
@@ -1680,7 +1643,6 @@
                           </w:rPr>
                           <w:t>Description_ReportTotalsLine</w:t>
                         </w:r>
-                        <w:proofErr w:type="spellEnd"/>
                       </w:p>
                     </w:tc>
                   </w:sdtContent>
@@ -1766,11 +1728,9 @@
                 <w:pPr>
                   <w:pStyle w:val="Strongnospacing"/>
                 </w:pPr>
-                <w:proofErr w:type="spellStart"/>
                 <w:r>
                   <w:t>TotalText</w:t>
                 </w:r>
-                <w:proofErr w:type="spellEnd"/>
               </w:p>
             </w:tc>
           </w:sdtContent>
@@ -1801,11 +1761,9 @@
                 <w:pPr>
                   <w:pStyle w:val="StrongnospacingForceRight"/>
                 </w:pPr>
-                <w:proofErr w:type="spellStart"/>
                 <w:r>
                   <w:t>TotalAmountIncludingVAT</w:t>
                 </w:r>
-                <w:proofErr w:type="spellEnd"/>
               </w:p>
             </w:tc>
           </w:sdtContent>
@@ -2008,7 +1966,6 @@
                   <w:color w:val="0070C0"/>
                 </w:rPr>
               </w:pPr>
-              <w:proofErr w:type="spellStart"/>
               <w:r>
                 <w:rPr>
                   <w:rFonts w:asciiTheme="majorHAnsi" w:hAnsiTheme="majorHAnsi"/>
@@ -2016,7 +1973,6 @@
                 </w:rPr>
                 <w:t>HomePage_Lbl</w:t>
               </w:r>
-              <w:proofErr w:type="spellEnd"/>
             </w:p>
           </w:tc>
         </w:sdtContent>
@@ -2051,7 +2007,6 @@
                   <w:color w:val="0070C0"/>
                 </w:rPr>
               </w:pPr>
-              <w:proofErr w:type="spellStart"/>
               <w:r>
                 <w:rPr>
                   <w:rFonts w:asciiTheme="majorHAnsi" w:hAnsiTheme="majorHAnsi"/>
@@ -2059,7 +2014,6 @@
                 </w:rPr>
                 <w:t>CompanyPhoneNo_Lbl</w:t>
               </w:r>
-              <w:proofErr w:type="spellEnd"/>
             </w:p>
           </w:tc>
         </w:sdtContent>
@@ -2097,7 +2051,6 @@
                   <w:color w:val="0070C0"/>
                 </w:rPr>
               </w:pPr>
-              <w:proofErr w:type="spellStart"/>
               <w:r>
                 <w:rPr>
                   <w:rFonts w:asciiTheme="majorHAnsi" w:hAnsiTheme="majorHAnsi"/>
@@ -2105,7 +2058,6 @@
                 </w:rPr>
                 <w:t>EMail_Lbl</w:t>
               </w:r>
-              <w:proofErr w:type="spellEnd"/>
             </w:p>
           </w:tc>
         </w:sdtContent>
@@ -2137,7 +2089,6 @@
                   <w:color w:val="0070C0"/>
                 </w:rPr>
               </w:pPr>
-              <w:proofErr w:type="spellStart"/>
               <w:r>
                 <w:rPr>
                   <w:rFonts w:asciiTheme="majorHAnsi" w:hAnsiTheme="majorHAnsi"/>
@@ -2145,7 +2096,6 @@
                 </w:rPr>
                 <w:t>CompanyVATRegNo_Lbl</w:t>
               </w:r>
-              <w:proofErr w:type="spellEnd"/>
             </w:p>
           </w:tc>
         </w:sdtContent>
@@ -2384,14 +2334,12 @@
               </w:rPr>
             </w:sdtEndPr>
             <w:sdtContent>
-              <w:proofErr w:type="spellStart"/>
               <w:r>
                 <w:rPr>
                   <w:rStyle w:val="Strong"/>
                 </w:rPr>
                 <w:t>DocumentNo</w:t>
               </w:r>
-              <w:proofErr w:type="spellEnd"/>
             </w:sdtContent>
           </w:sdt>
         </w:p>
@@ -2412,11 +2360,9 @@
               <w:pPr>
                 <w:pStyle w:val="Subtitle"/>
               </w:pPr>
-              <w:proofErr w:type="spellStart"/>
               <w:r>
                 <w:t>DocumentDate</w:t>
               </w:r>
-              <w:proofErr w:type="spellEnd"/>
             </w:p>
           </w:sdtContent>
         </w:sdt>
@@ -2437,11 +2383,9 @@
             </w:sdtPr>
             <w:sdtEndPr/>
             <w:sdtContent>
-              <w:proofErr w:type="spellStart"/>
               <w:r>
                 <w:t>Page_Lbl</w:t>
               </w:r>
-              <w:proofErr w:type="spellEnd"/>
             </w:sdtContent>
           </w:sdt>
           <w:r>
@@ -4791,6 +4735,7 @@
     <w:rsid w:val="00086CD1"/>
     <w:rsid w:val="00166F01"/>
     <w:rsid w:val="00175343"/>
+    <w:rsid w:val="0019111E"/>
     <w:rsid w:val="002C6FED"/>
     <w:rsid w:val="00491208"/>
     <w:rsid w:val="004F2F78"/>
@@ -4806,6 +4751,7 @@
     <w:rsid w:val="00CD7142"/>
     <w:rsid w:val="00D83668"/>
     <w:rsid w:val="00DC09FF"/>
+    <w:rsid w:val="00EB7F36"/>
     <w:rsid w:val="00EE7344"/>
     <w:rsid w:val="00F10012"/>
     <w:rsid w:val="00F10249"/>

</xml_diff>

<commit_message>
Vessel long name changes
</commit_message>
<xml_diff>
--- a/Reports/StandardSalesOrderConf.docx
+++ b/Reports/StandardSalesOrderConf.docx
@@ -850,6 +850,10 @@
       <w:pPr>
         <w:pStyle w:val="SubGroupSeparation"/>
         <w:spacing w:after="0" w:line="240" w:lineRule="auto"/>
+        <w:rPr>
+          <w:sz w:val="10"/>
+          <w:szCs w:val="10"/>
+        </w:rPr>
       </w:pPr>
       <w:r>
         <w:rPr>
@@ -864,10 +868,10 @@
                   <wp:posOffset>-81915</wp:posOffset>
                 </wp:positionH>
                 <wp:positionV relativeFrom="paragraph">
-                  <wp:posOffset>52070</wp:posOffset>
+                  <wp:posOffset>50800</wp:posOffset>
                 </wp:positionV>
-                <wp:extent cx="1628775" cy="285750"/>
-                <wp:effectExtent l="0" t="0" r="9525" b="0"/>
+                <wp:extent cx="6762750" cy="285750"/>
+                <wp:effectExtent l="0" t="0" r="0" b="0"/>
                 <wp:wrapTopAndBottom/>
                 <wp:docPr id="217" name="Text Box 2"/>
                 <wp:cNvGraphicFramePr>
@@ -882,7 +886,7 @@
                       <wps:spPr bwMode="auto">
                         <a:xfrm>
                           <a:off x="0" y="0"/>
-                          <a:ext cx="1628775" cy="285750"/>
+                          <a:ext cx="6762750" cy="285750"/>
                         </a:xfrm>
                         <a:prstGeom prst="rect">
                           <a:avLst/>
@@ -900,6 +904,9 @@
                       <wps:txbx>
                         <w:txbxContent>
                           <w:p>
+                            <w:pPr>
+                              <w:spacing w:after="0"/>
+                            </w:pPr>
                             <w:r>
                               <w:rPr>
                                 <w:b/>
@@ -913,9 +920,13 @@
                             </w:r>
                             <w:sdt>
                               <w:sdtPr>
+                                <w:rPr>
+                                  <w:sz w:val="20"/>
+                                  <w:szCs w:val="20"/>
+                                </w:rPr>
                                 <w:alias w:val="#Nav: /Header/Vessel"/>
                                 <w:tag w:val="#Nav: TBMS Sales Confirmation/50112"/>
-                                <w:id w:val="-1280716662"/>
+                                <w:id w:val="-437681287"/>
                                 <w:placeholder>
                                   <w:docPart w:val="DefaultPlaceholder_-1854013440"/>
                                 </w:placeholder>
@@ -925,6 +936,10 @@
                               <w:sdtEndPr/>
                               <w:sdtContent>
                                 <w:r>
+                                  <w:rPr>
+                                    <w:sz w:val="20"/>
+                                    <w:szCs w:val="20"/>
+                                  </w:rPr>
                                   <w:t>Vessel</w:t>
                                 </w:r>
                               </w:sdtContent>
@@ -947,16 +962,19 @@
               </wp:anchor>
             </w:drawing>
           </mc:Choice>
-          <mc:Fallback xmlns:a14="http://schemas.microsoft.com/office/drawing/2010/main" xmlns:pic="http://schemas.openxmlformats.org/drawingml/2006/picture" xmlns:a="http://schemas.openxmlformats.org/drawingml/2006/main">
+          <mc:Fallback>
             <w:pict>
               <v:shapetype id="_x0000_t202" coordsize="21600,21600" o:spt="202" path="m,l,21600r21600,l21600,xe">
                 <v:stroke joinstyle="miter"/>
                 <v:path gradientshapeok="t" o:connecttype="rect"/>
               </v:shapetype>
-              <v:shape id="Text Box 2" style="position:absolute;margin-left:-6.45pt;margin-top:4.1pt;width:128.25pt;height:22.5pt;z-index:251659264;visibility:visible;mso-wrap-style:square;mso-width-percent:0;mso-height-percent:0;mso-wrap-distance-left:9pt;mso-wrap-distance-top:3.6pt;mso-wrap-distance-right:9pt;mso-wrap-distance-bottom:3.6pt;mso-position-horizontal:absolute;mso-position-horizontal-relative:margin;mso-position-vertical:absolute;mso-position-vertical-relative:text;mso-width-percent:0;mso-height-percent:0;mso-width-relative:margin;mso-height-relative:margin;v-text-anchor:top" o:spid="_x0000_s1026" stroked="f" type="#_x0000_t202" o:gfxdata="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">
+              <v:shape id="Text Box 2" style="position:absolute;margin-left:-6.45pt;margin-top:4pt;width:532.5pt;height:22.5pt;z-index:251659264;visibility:visible;mso-wrap-style:square;mso-width-percent:0;mso-height-percent:0;mso-wrap-distance-left:9pt;mso-wrap-distance-top:3.6pt;mso-wrap-distance-right:9pt;mso-wrap-distance-bottom:3.6pt;mso-position-horizontal:absolute;mso-position-horizontal-relative:margin;mso-position-vertical:absolute;mso-position-vertical-relative:text;mso-width-percent:0;mso-height-percent:0;mso-width-relative:margin;mso-height-relative:margin;v-text-anchor:top" o:spid="_x0000_s1026" stroked="f" type="#_x0000_t202" o:gfxdata="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">
                 <v:textbox>
                   <w:txbxContent>
                     <w:p>
+                      <w:pPr>
+                        <w:spacing w:after="0"/>
+                      </w:pPr>
                       <w:r>
                         <w:rPr>
                           <w:b/>
@@ -970,9 +988,13 @@
                       </w:r>
                       <w:sdt>
                         <w:sdtPr>
+                          <w:rPr>
+                            <w:sz w:val="20"/>
+                            <w:szCs w:val="20"/>
+                          </w:rPr>
                           <w:alias w:val="#Nav: /Header/Vessel"/>
                           <w:tag w:val="#Nav: TBMS Sales Confirmation/50112"/>
-                          <w:id w:val="-1280716662"/>
+                          <w:id w:val="-437681287"/>
                           <w:placeholder>
                             <w:docPart w:val="DefaultPlaceholder_-1854013440"/>
                           </w:placeholder>
@@ -982,6 +1004,10 @@
                         <w:sdtEndPr/>
                         <w:sdtContent>
                           <w:r>
+                            <w:rPr>
+                              <w:sz w:val="20"/>
+                              <w:szCs w:val="20"/>
+                            </w:rPr>
                             <w:t>Vessel</w:t>
                           </w:r>
                         </w:sdtContent>
@@ -995,11 +1021,20 @@
           </mc:Fallback>
         </mc:AlternateContent>
       </w:r>
+      <w:r>
+        <w:rPr>
+          <w:sz w:val="4"/>
+          <w:szCs w:val="4"/>
+        </w:rPr>
+        <w:t xml:space="preserve"> </w:t>
+      </w:r>
+      <w:bookmarkStart w:name="_GoBack" w:id="0"/>
+      <w:bookmarkEnd w:id="0"/>
     </w:p>
     <w:tbl>
       <w:tblPr>
         <w:tblStyle w:val="TableGrid"/>
-        <w:tblW w:w="8100" w:type="dxa"/>
+        <w:tblW w:w="8263" w:type="dxa"/>
         <w:tblBorders>
           <w:top w:val="none" w:color="auto" w:sz="0" w:space="0"/>
           <w:left w:val="none" w:color="auto" w:sz="0" w:space="0"/>
@@ -1016,11 +1051,14 @@
         <w:tblLook w:val="04A0" w:firstRow="1" w:lastRow="0" w:firstColumn="1" w:lastColumn="0" w:noHBand="0" w:noVBand="1"/>
       </w:tblPr>
       <w:tblGrid>
-        <w:gridCol w:w="2631"/>
-        <w:gridCol w:w="2633"/>
-        <w:gridCol w:w="2836"/>
+        <w:gridCol w:w="2684"/>
+        <w:gridCol w:w="2686"/>
+        <w:gridCol w:w="2893"/>
       </w:tblGrid>
       <w:tr>
+        <w:trPr>
+          <w:trHeight w:val="316"/>
+        </w:trPr>
         <w:sdt>
           <w:sdtPr>
             <w:rPr>
@@ -1039,7 +1077,7 @@
           <w:sdtContent>
             <w:tc>
               <w:tcPr>
-                <w:tcW w:w="2631" w:type="dxa"/>
+                <w:tcW w:w="2684" w:type="dxa"/>
               </w:tcPr>
               <w:p>
                 <w:pPr>
@@ -1089,7 +1127,7 @@
           <w:sdtContent>
             <w:tc>
               <w:tcPr>
-                <w:tcW w:w="2633" w:type="dxa"/>
+                <w:tcW w:w="2686" w:type="dxa"/>
               </w:tcPr>
               <w:p>
                 <w:pPr>
@@ -1139,7 +1177,7 @@
           <w:sdtContent>
             <w:tc>
               <w:tcPr>
-                <w:tcW w:w="2836" w:type="dxa"/>
+                <w:tcW w:w="2893" w:type="dxa"/>
               </w:tcPr>
               <w:p>
                 <w:pPr>
@@ -1170,6 +1208,9 @@
         </w:sdt>
       </w:tr>
       <w:tr>
+        <w:trPr>
+          <w:trHeight w:val="379"/>
+        </w:trPr>
         <w:sdt>
           <w:sdtPr>
             <w:alias w:val="#Nav: /Header/DocumentDate"/>
@@ -1185,7 +1226,7 @@
           <w:sdtContent>
             <w:tc>
               <w:tcPr>
-                <w:tcW w:w="2631" w:type="dxa"/>
+                <w:tcW w:w="2684" w:type="dxa"/>
               </w:tcPr>
               <w:p>
                 <w:pPr>
@@ -1215,7 +1256,7 @@
           <w:sdtContent>
             <w:tc>
               <w:tcPr>
-                <w:tcW w:w="2633" w:type="dxa"/>
+                <w:tcW w:w="2686" w:type="dxa"/>
               </w:tcPr>
               <w:p>
                 <w:pPr>
@@ -1245,7 +1286,7 @@
           <w:sdtContent>
             <w:tc>
               <w:tcPr>
-                <w:tcW w:w="2836" w:type="dxa"/>
+                <w:tcW w:w="2893" w:type="dxa"/>
               </w:tcPr>
               <w:p>
                 <w:pPr>
@@ -1522,7 +1563,6 @@
                       <w:p>
                         <w:pPr>
                           <w:pStyle w:val="LeftAlign"/>
-                          <w:spacing w:after="0"/>
                         </w:pPr>
                         <w:r>
                           <w:rPr>
@@ -1580,21 +1620,26 @@
       </w:sdt>
       <w:sdt>
         <w:sdtPr>
+          <w:rPr>
+            <w:szCs w:val="22"/>
+          </w:rPr>
+          <w:alias w:val="#Nav: /Header/ReportTotalsLine"/>
+          <w:tag w:val="#Nav: TBMS Sales Confirmation/50112"/>
           <w:id w:val="-781955901"/>
           <w15:dataBinding w:prefixMappings="xmlns:ns0='urn:microsoft-dynamics-nav/reports/TBMS Sales Confirmation/50112/'" w:xpath="/ns0:NavWordReportXmlPart[1]/ns0:Header[1]/ns0:ReportTotalsLine" w:storeItemID="{48B0D97B-4E3A-49A0-B75D-D2EAE7CB42CC}"/>
           <w15:repeatingSection/>
-          <w:alias w:val="#Nav: /Header/ReportTotalsLine"/>
-          <w:tag w:val="#Nav: TBMS Sales Confirmation/50112"/>
         </w:sdtPr>
         <w:sdtEndPr>
           <w:rPr>
             <w:b w:val="0"/>
-            <w:szCs w:val="22"/>
           </w:rPr>
         </w:sdtEndPr>
         <w:sdtContent>
           <w:sdt>
             <w:sdtPr>
+              <w:rPr>
+                <w:szCs w:val="22"/>
+              </w:rPr>
               <w:id w:val="-1929034580"/>
               <w:placeholder>
                 <w:docPart w:val="DefaultPlaceholder_-1854013436"/>
@@ -1604,7 +1649,6 @@
             <w:sdtEndPr>
               <w:rPr>
                 <w:b w:val="0"/>
-                <w:szCs w:val="22"/>
               </w:rPr>
             </w:sdtEndPr>
             <w:sdtContent>
@@ -1614,18 +1658,22 @@
                 </w:trPr>
                 <w:sdt>
                   <w:sdtPr>
+                    <w:rPr>
+                      <w:szCs w:val="22"/>
+                    </w:rPr>
+                    <w:alias w:val="#Nav: /Header/ReportTotalsLine/Description_ReportTotalsLine"/>
+                    <w:tag w:val="#Nav: TBMS Sales Confirmation/50112"/>
                     <w:id w:val="844828103"/>
                     <w:placeholder>
                       <w:docPart w:val="DefaultPlaceholder_-1854013440"/>
                     </w:placeholder>
                     <w:dataBinding w:prefixMappings="xmlns:ns0='urn:microsoft-dynamics-nav/reports/TBMS Sales Confirmation/50112/'" w:xpath="/ns0:NavWordReportXmlPart[1]/ns0:Header[1]/ns0:ReportTotalsLine[1]/ns0:Description_ReportTotalsLine[1]" w:storeItemID="{48B0D97B-4E3A-49A0-B75D-D2EAE7CB42CC}"/>
                     <w:text/>
-                    <w:alias w:val="#Nav: /Header/ReportTotalsLine/Description_ReportTotalsLine"/>
-                    <w:tag w:val="#Nav: TBMS Sales Confirmation/50112"/>
                   </w:sdtPr>
                   <w:sdtEndPr>
                     <w:rPr>
                       <w:b w:val="0"/>
+                      <w:szCs w:val="20"/>
                     </w:rPr>
                   </w:sdtEndPr>
                   <w:sdtContent>
@@ -1641,7 +1689,6 @@
                       <w:p>
                         <w:pPr>
                           <w:pStyle w:val="Strongnospacing"/>
-                          <w:jc w:val="right"/>
                         </w:pPr>
                         <w:proofErr w:type="spellStart"/>
                         <w:r>
@@ -1660,15 +1707,16 @@
                     <w:rPr>
                       <w:b w:val="0"/>
                     </w:rPr>
+                    <w:alias w:val="#Nav: /Header/ReportTotalsLine/AmountFormatted_ReportTotalsLine"/>
+                    <w:tag w:val="#Nav: TBMS Sales Confirmation/50112"/>
                     <w:id w:val="-477144427"/>
                     <w:placeholder>
                       <w:docPart w:val="DefaultPlaceholder_-1854013440"/>
                     </w:placeholder>
                     <w:dataBinding w:prefixMappings="xmlns:ns0='urn:microsoft-dynamics-nav/reports/TBMS Sales Confirmation/50112/'" w:xpath="/ns0:NavWordReportXmlPart[1]/ns0:Header[1]/ns0:ReportTotalsLine[1]/ns0:AmountFormatted_ReportTotalsLine[1]" w:storeItemID="{48B0D97B-4E3A-49A0-B75D-D2EAE7CB42CC}"/>
                     <w:text/>
-                    <w:alias w:val="#Nav: /Header/ReportTotalsLine/AmountFormatted_ReportTotalsLine"/>
-                    <w:tag w:val="#Nav: TBMS Sales Confirmation/50112"/>
                   </w:sdtPr>
+                  <w:sdtEndPr/>
                   <w:sdtContent>
                     <w:tc>
                       <w:tcPr>
@@ -1801,8 +1849,6 @@
       <w:pPr>
         <w:spacing w:line="240" w:lineRule="auto"/>
       </w:pPr>
-      <w:bookmarkStart w:name="_GoBack" w:id="0"/>
-      <w:bookmarkEnd w:id="0"/>
     </w:p>
     <w:sectPr>
       <w:headerReference w:type="even" r:id="rId8"/>
@@ -2450,14 +2496,27 @@
           <w:r>
             <w:t xml:space="preserve"> / </w:t>
           </w:r>
-          <w:fldSimple w:instr=" NUMPAGES  \* Arabic  \* MERGEFORMAT ">
-            <w:r>
-              <w:rPr>
-                <w:noProof/>
-              </w:rPr>
-              <w:t>2</w:t>
-            </w:r>
-          </w:fldSimple>
+          <w:r>
+            <w:fldChar w:fldCharType="begin"/>
+          </w:r>
+          <w:r>
+            <w:instrText xml:space="preserve"> NUMPAGES  \* Arabic  \* MERGEFORMAT </w:instrText>
+          </w:r>
+          <w:r>
+            <w:fldChar w:fldCharType="separate"/>
+          </w:r>
+          <w:r>
+            <w:rPr>
+              <w:noProof/>
+            </w:rPr>
+            <w:t>2</w:t>
+          </w:r>
+          <w:r>
+            <w:rPr>
+              <w:noProof/>
+            </w:rPr>
+            <w:fldChar w:fldCharType="end"/>
+          </w:r>
         </w:p>
         <w:p>
           <w:pPr>
@@ -4691,21 +4750,21 @@
     <w:charset w:val="00"/>
     <w:family w:val="swiss"/>
     <w:pitch w:val="variable"/>
-    <w:sig w:usb0="E00002FF" w:usb1="4000ACFF" w:usb2="00000001" w:usb3="00000000" w:csb0="0000019F" w:csb1="00000000"/>
+    <w:sig w:usb0="E4002EFF" w:usb1="C000247B" w:usb2="00000009" w:usb3="00000000" w:csb0="000001FF" w:csb1="00000000"/>
   </w:font>
   <w:font w:name="Times New Roman">
     <w:panose1 w:val="02020603050405020304"/>
     <w:charset w:val="00"/>
     <w:family w:val="roman"/>
     <w:pitch w:val="variable"/>
-    <w:sig w:usb0="E0002AFF" w:usb1="C0007843" w:usb2="00000009" w:usb3="00000000" w:csb0="000001FF" w:csb1="00000000"/>
+    <w:sig w:usb0="E0002EFF" w:usb1="C000785B" w:usb2="00000009" w:usb3="00000000" w:csb0="000001FF" w:csb1="00000000"/>
   </w:font>
   <w:font w:name="Calibri Light">
     <w:panose1 w:val="020F0302020204030204"/>
     <w:charset w:val="00"/>
     <w:family w:val="swiss"/>
     <w:pitch w:val="variable"/>
-    <w:sig w:usb0="A00002EF" w:usb1="4000207B" w:usb2="00000000" w:usb3="00000000" w:csb0="0000009F" w:csb1="00000000"/>
+    <w:sig w:usb0="E4002EFF" w:usb1="C000247B" w:usb2="00000009" w:usb3="00000000" w:csb0="000001FF" w:csb1="00000000"/>
   </w:font>
 </w:fonts>
 </file>
@@ -4731,7 +4790,9 @@
     <w:rsid w:val="0019111E"/>
     <w:rsid w:val="001C100E"/>
     <w:rsid w:val="00247A76"/>
+    <w:rsid w:val="00261A5D"/>
     <w:rsid w:val="002C6FED"/>
+    <w:rsid w:val="0044056B"/>
     <w:rsid w:val="00491208"/>
     <w:rsid w:val="004F2F78"/>
     <w:rsid w:val="004F4060"/>
@@ -4743,10 +4804,14 @@
     <w:rsid w:val="009C5730"/>
     <w:rsid w:val="009D5317"/>
     <w:rsid w:val="00B011B4"/>
+    <w:rsid w:val="00B14135"/>
+    <w:rsid w:val="00B80E3D"/>
     <w:rsid w:val="00CD7142"/>
     <w:rsid w:val="00D83668"/>
+    <w:rsid w:val="00D96AB8"/>
     <w:rsid w:val="00DC09FF"/>
     <w:rsid w:val="00EB7F36"/>
+    <w:rsid w:val="00ED66E8"/>
     <w:rsid w:val="00EE7344"/>
     <w:rsid w:val="00F10012"/>
     <w:rsid w:val="00F10249"/>

</xml_diff>